<commit_message>
add final project to resume
</commit_message>
<xml_diff>
--- a/Resume.docx
+++ b/Resume.docx
@@ -50,12 +50,12 @@
           <wp:inline distB="114300" distT="114300" distL="114300" distR="114300">
             <wp:extent cx="116681" cy="116681"/>
             <wp:effectExtent b="0" l="0" r="0" t="0"/>
-            <wp:docPr id="1" name="image9.png"/>
+            <wp:docPr id="1" name="image6.png"/>
             <a:graphic>
               <a:graphicData uri="http://schemas.openxmlformats.org/drawingml/2006/picture">
                 <pic:pic>
                   <pic:nvPicPr>
-                    <pic:cNvPr id="0" name="image9.png"/>
+                    <pic:cNvPr id="0" name="image6.png"/>
                     <pic:cNvPicPr preferRelativeResize="0"/>
                   </pic:nvPicPr>
                   <pic:blipFill>
@@ -102,12 +102,12 @@
             <wp:inline distB="114300" distT="114300" distL="114300" distR="114300">
               <wp:extent cx="111919" cy="111919"/>
               <wp:effectExtent b="0" l="0" r="0" t="0"/>
-              <wp:docPr id="2" name="image5.png"/>
+              <wp:docPr id="2" name="image3.png"/>
               <a:graphic>
                 <a:graphicData uri="http://schemas.openxmlformats.org/drawingml/2006/picture">
                   <pic:pic>
                     <pic:nvPicPr>
-                      <pic:cNvPr id="0" name="image5.png"/>
+                      <pic:cNvPr id="0" name="image3.png"/>
                       <pic:cNvPicPr preferRelativeResize="0"/>
                     </pic:nvPicPr>
                     <pic:blipFill>
@@ -167,12 +167,12 @@
             <wp:inline distB="114300" distT="114300" distL="114300" distR="114300">
               <wp:extent cx="102245" cy="102245"/>
               <wp:effectExtent b="0" l="0" r="0" t="0"/>
-              <wp:docPr id="13" name="image10.png"/>
+              <wp:docPr id="13" name="image7.png"/>
               <a:graphic>
                 <a:graphicData uri="http://schemas.openxmlformats.org/drawingml/2006/picture">
                   <pic:pic>
                     <pic:nvPicPr>
-                      <pic:cNvPr id="0" name="image10.png"/>
+                      <pic:cNvPr id="0" name="image7.png"/>
                       <pic:cNvPicPr preferRelativeResize="0"/>
                     </pic:nvPicPr>
                     <pic:blipFill>
@@ -232,12 +232,12 @@
             <wp:inline distB="114300" distT="114300" distL="114300" distR="114300">
               <wp:extent cx="116681" cy="116681"/>
               <wp:effectExtent b="0" l="0" r="0" t="0"/>
-              <wp:docPr id="16" name="image1.png"/>
+              <wp:docPr id="16" name="image8.png"/>
               <a:graphic>
                 <a:graphicData uri="http://schemas.openxmlformats.org/drawingml/2006/picture">
                   <pic:pic>
                     <pic:nvPicPr>
-                      <pic:cNvPr id="0" name="image1.png"/>
+                      <pic:cNvPr id="0" name="image8.png"/>
                       <pic:cNvPicPr preferRelativeResize="0"/>
                     </pic:nvPicPr>
                     <pic:blipFill>
@@ -298,12 +298,12 @@
             <wp:inline distB="114300" distT="114300" distL="114300" distR="114300">
               <wp:extent cx="111026" cy="111026"/>
               <wp:effectExtent b="0" l="0" r="0" t="0"/>
-              <wp:docPr id="4" name="image8.png"/>
+              <wp:docPr id="4" name="image10.png"/>
               <a:graphic>
                 <a:graphicData uri="http://schemas.openxmlformats.org/drawingml/2006/picture">
                   <pic:pic>
                     <pic:nvPicPr>
-                      <pic:cNvPr id="0" name="image8.png"/>
+                      <pic:cNvPr id="0" name="image10.png"/>
                       <pic:cNvPicPr preferRelativeResize="0"/>
                     </pic:nvPicPr>
                     <pic:blipFill>
@@ -421,12 +421,12 @@
           <wp:inline distB="114300" distT="114300" distL="114300" distR="114300">
             <wp:extent cx="159544" cy="159544"/>
             <wp:effectExtent b="0" l="0" r="0" t="0"/>
-            <wp:docPr id="14" name="image4.png"/>
+            <wp:docPr id="14" name="image9.png"/>
             <a:graphic>
               <a:graphicData uri="http://schemas.openxmlformats.org/drawingml/2006/picture">
                 <pic:pic>
                   <pic:nvPicPr>
-                    <pic:cNvPr id="0" name="image4.png"/>
+                    <pic:cNvPr id="0" name="image9.png"/>
                     <pic:cNvPicPr preferRelativeResize="0"/>
                   </pic:nvPicPr>
                   <pic:blipFill>
@@ -594,7 +594,24 @@
           <w:color w:val="343434"/>
           <w:rtl w:val="0"/>
         </w:rPr>
-        <w:t xml:space="preserve">CGPA - 8.1,  Frameworks: ReactJs, Pytorch 1.0, Tools: git, emacs</w:t>
+        <w:t xml:space="preserve">CGPA - 8.2, </w:t>
+      </w:r>
+      <w:r>
+        <w:rPr>
+          <w:rFonts w:ascii="Arimo" w:cs="Arimo" w:eastAsia="Arimo" w:hAnsi="Arimo"/>
+          <w:color w:val="343434"/>
+          <w:u w:val="single"/>
+          <w:rtl w:val="0"/>
+        </w:rPr>
+        <w:t xml:space="preserve">Languages:</w:t>
+      </w:r>
+      <w:r>
+        <w:rPr>
+          <w:rFonts w:ascii="Arimo" w:cs="Arimo" w:eastAsia="Arimo" w:hAnsi="Arimo"/>
+          <w:color w:val="343434"/>
+          <w:rtl w:val="0"/>
+        </w:rPr>
+        <w:t xml:space="preserve"> C, C++, java, Clojure, Python, Javascript.</w:t>
       </w:r>
     </w:p>
     <w:p>
@@ -620,9 +637,35 @@
         <w:rPr>
           <w:rFonts w:ascii="Arimo" w:cs="Arimo" w:eastAsia="Arimo" w:hAnsi="Arimo"/>
           <w:color w:val="343434"/>
-          <w:rtl w:val="0"/>
-        </w:rPr>
-        <w:t xml:space="preserve">Languages: C, C++, java, Clojure, Python, Javascript.</w:t>
+          <w:u w:val="single"/>
+          <w:rtl w:val="0"/>
+        </w:rPr>
+        <w:t xml:space="preserve">Frameworks:</w:t>
+      </w:r>
+      <w:r>
+        <w:rPr>
+          <w:rFonts w:ascii="Arimo" w:cs="Arimo" w:eastAsia="Arimo" w:hAnsi="Arimo"/>
+          <w:color w:val="343434"/>
+          <w:rtl w:val="0"/>
+        </w:rPr>
+        <w:t xml:space="preserve"> Pytorch 1.0, ReactJs   </w:t>
+      </w:r>
+      <w:r>
+        <w:rPr>
+          <w:rFonts w:ascii="Arimo" w:cs="Arimo" w:eastAsia="Arimo" w:hAnsi="Arimo"/>
+          <w:color w:val="343434"/>
+          <w:u w:val="single"/>
+          <w:rtl w:val="0"/>
+        </w:rPr>
+        <w:t xml:space="preserve">Tools:</w:t>
+      </w:r>
+      <w:r>
+        <w:rPr>
+          <w:rFonts w:ascii="Arimo" w:cs="Arimo" w:eastAsia="Arimo" w:hAnsi="Arimo"/>
+          <w:color w:val="343434"/>
+          <w:rtl w:val="0"/>
+        </w:rPr>
+        <w:t xml:space="preserve"> git, emacs</w:t>
       </w:r>
       <w:r>
         <w:rPr>
@@ -718,12 +761,12 @@
           <wp:inline distB="114300" distT="114300" distL="114300" distR="114300">
             <wp:extent cx="159544" cy="159544"/>
             <wp:effectExtent b="0" l="0" r="0" t="0"/>
-            <wp:docPr id="10" name="image7.png"/>
+            <wp:docPr id="10" name="image5.png"/>
             <a:graphic>
               <a:graphicData uri="http://schemas.openxmlformats.org/drawingml/2006/picture">
                 <pic:pic>
                   <pic:nvPicPr>
-                    <pic:cNvPr id="0" name="image7.png"/>
+                    <pic:cNvPr id="0" name="image5.png"/>
                     <pic:cNvPicPr preferRelativeResize="0"/>
                   </pic:nvPicPr>
                   <pic:blipFill>
@@ -891,12 +934,12 @@
             <wp:inline distB="114300" distT="114300" distL="114300" distR="114300">
               <wp:extent cx="116681" cy="116681"/>
               <wp:effectExtent b="0" l="0" r="0" t="0"/>
-              <wp:docPr id="9" name="image8.png"/>
+              <wp:docPr id="9" name="image10.png"/>
               <a:graphic>
                 <a:graphicData uri="http://schemas.openxmlformats.org/drawingml/2006/picture">
                   <pic:pic>
                     <pic:nvPicPr>
-                      <pic:cNvPr id="0" name="image8.png"/>
+                      <pic:cNvPr id="0" name="image10.png"/>
                       <pic:cNvPicPr preferRelativeResize="0"/>
                     </pic:nvPicPr>
                     <pic:blipFill>
@@ -983,12 +1026,12 @@
             <wp:inline distB="114300" distT="114300" distL="114300" distR="114300">
               <wp:extent cx="116681" cy="116681"/>
               <wp:effectExtent b="0" l="0" r="0" t="0"/>
-              <wp:docPr id="7" name="image8.png"/>
+              <wp:docPr id="7" name="image10.png"/>
               <a:graphic>
                 <a:graphicData uri="http://schemas.openxmlformats.org/drawingml/2006/picture">
                   <pic:pic>
                     <pic:nvPicPr>
-                      <pic:cNvPr id="0" name="image8.png"/>
+                      <pic:cNvPr id="0" name="image10.png"/>
                       <pic:cNvPicPr preferRelativeResize="0"/>
                     </pic:nvPicPr>
                     <pic:blipFill>
@@ -1518,12 +1561,12 @@
           <wp:inline distB="114300" distT="114300" distL="114300" distR="114300">
             <wp:extent cx="159544" cy="159544"/>
             <wp:effectExtent b="0" l="0" r="0" t="0"/>
-            <wp:docPr id="11" name="image3.png"/>
+            <wp:docPr id="11" name="image2.png"/>
             <a:graphic>
               <a:graphicData uri="http://schemas.openxmlformats.org/drawingml/2006/picture">
                 <pic:pic>
                   <pic:nvPicPr>
-                    <pic:cNvPr id="0" name="image3.png"/>
+                    <pic:cNvPr id="0" name="image2.png"/>
                     <pic:cNvPicPr preferRelativeResize="0"/>
                   </pic:nvPicPr>
                   <pic:blipFill>
@@ -1640,12 +1683,12 @@
             <wp:inline distB="114300" distT="114300" distL="114300" distR="114300">
               <wp:extent cx="116681" cy="116681"/>
               <wp:effectExtent b="0" l="0" r="0" t="0"/>
-              <wp:docPr id="12" name="image8.png"/>
+              <wp:docPr id="12" name="image10.png"/>
               <a:graphic>
                 <a:graphicData uri="http://schemas.openxmlformats.org/drawingml/2006/picture">
                   <pic:pic>
                     <pic:nvPicPr>
-                      <pic:cNvPr id="0" name="image8.png"/>
+                      <pic:cNvPr id="0" name="image10.png"/>
                       <pic:cNvPicPr preferRelativeResize="0"/>
                     </pic:nvPicPr>
                     <pic:blipFill>
@@ -1800,12 +1843,12 @@
           <wp:inline distB="114300" distT="114300" distL="114300" distR="114300">
             <wp:extent cx="116681" cy="116681"/>
             <wp:effectExtent b="0" l="0" r="0" t="0"/>
-            <wp:docPr id="15" name="image8.png"/>
+            <wp:docPr id="15" name="image10.png"/>
             <a:graphic>
               <a:graphicData uri="http://schemas.openxmlformats.org/drawingml/2006/picture">
                 <pic:pic>
                   <pic:nvPicPr>
-                    <pic:cNvPr id="0" name="image8.png"/>
+                    <pic:cNvPr id="0" name="image10.png"/>
                     <pic:cNvPicPr preferRelativeResize="0"/>
                   </pic:nvPicPr>
                   <pic:blipFill>
@@ -1869,12 +1912,12 @@
           <wp:inline distB="114300" distT="114300" distL="114300" distR="114300">
             <wp:extent cx="111919" cy="111919"/>
             <wp:effectExtent b="0" l="0" r="0" t="0"/>
-            <wp:docPr id="6" name="image8.png"/>
+            <wp:docPr id="6" name="image10.png"/>
             <a:graphic>
               <a:graphicData uri="http://schemas.openxmlformats.org/drawingml/2006/picture">
                 <pic:pic>
                   <pic:nvPicPr>
-                    <pic:cNvPr id="0" name="image8.png"/>
+                    <pic:cNvPr id="0" name="image10.png"/>
                     <pic:cNvPicPr preferRelativeResize="0"/>
                   </pic:nvPicPr>
                   <pic:blipFill>
@@ -2055,12 +2098,12 @@
           <wp:inline distB="114300" distT="114300" distL="114300" distR="114300">
             <wp:extent cx="111919" cy="111919"/>
             <wp:effectExtent b="0" l="0" r="0" t="0"/>
-            <wp:docPr id="5" name="image8.png"/>
+            <wp:docPr id="5" name="image10.png"/>
             <a:graphic>
               <a:graphicData uri="http://schemas.openxmlformats.org/drawingml/2006/picture">
                 <pic:pic>
                   <pic:nvPicPr>
-                    <pic:cNvPr id="0" name="image8.png"/>
+                    <pic:cNvPr id="0" name="image10.png"/>
                     <pic:cNvPicPr preferRelativeResize="0"/>
                   </pic:nvPicPr>
                   <pic:blipFill>
@@ -2166,12 +2209,12 @@
           <wp:inline distB="114300" distT="114300" distL="114300" distR="114300">
             <wp:extent cx="159544" cy="159544"/>
             <wp:effectExtent b="0" l="0" r="0" t="0"/>
-            <wp:docPr id="3" name="image6.png"/>
+            <wp:docPr id="3" name="image1.png"/>
             <a:graphic>
               <a:graphicData uri="http://schemas.openxmlformats.org/drawingml/2006/picture">
                 <pic:pic>
                   <pic:nvPicPr>
-                    <pic:cNvPr id="0" name="image6.png"/>
+                    <pic:cNvPr id="0" name="image1.png"/>
                     <pic:cNvPicPr preferRelativeResize="0"/>
                   </pic:nvPicPr>
                   <pic:blipFill>
@@ -2440,12 +2483,12 @@
           <wp:inline distB="114300" distT="114300" distL="114300" distR="114300">
             <wp:extent cx="159544" cy="159544"/>
             <wp:effectExtent b="0" l="0" r="0" t="0"/>
-            <wp:docPr id="8" name="image2.png"/>
+            <wp:docPr id="8" name="image4.png"/>
             <a:graphic>
               <a:graphicData uri="http://schemas.openxmlformats.org/drawingml/2006/picture">
                 <pic:pic>
                   <pic:nvPicPr>
-                    <pic:cNvPr id="0" name="image2.png"/>
+                    <pic:cNvPr id="0" name="image4.png"/>
                     <pic:cNvPicPr preferRelativeResize="0"/>
                   </pic:nvPicPr>
                   <pic:blipFill>

</xml_diff>

<commit_message>
move education section below
</commit_message>
<xml_diff>
--- a/Resume.docx
+++ b/Resume.docx
@@ -34,9 +34,10 @@
         <w:jc w:val="center"/>
         <w:rPr>
           <w:rFonts w:ascii="Arimo" w:cs="Arimo" w:eastAsia="Arimo" w:hAnsi="Arimo"/>
-          <w:color w:val="343434"/>
-          <w:sz w:val="24"/>
-          <w:szCs w:val="24"/>
+          <w:b w:val="1"/>
+          <w:color w:val="343434"/>
+          <w:sz w:val="2"/>
+          <w:szCs w:val="2"/>
         </w:rPr>
       </w:pPr>
       <w:r>
@@ -50,12 +51,12 @@
           <wp:inline distB="114300" distT="114300" distL="114300" distR="114300">
             <wp:extent cx="116681" cy="116681"/>
             <wp:effectExtent b="0" l="0" r="0" t="0"/>
-            <wp:docPr id="1" name="image6.png"/>
+            <wp:docPr id="1" name="image5.png"/>
             <a:graphic>
               <a:graphicData uri="http://schemas.openxmlformats.org/drawingml/2006/picture">
                 <pic:pic>
                   <pic:nvPicPr>
-                    <pic:cNvPr id="0" name="image6.png"/>
+                    <pic:cNvPr id="0" name="image5.png"/>
                     <pic:cNvPicPr preferRelativeResize="0"/>
                   </pic:nvPicPr>
                   <pic:blipFill>
@@ -102,12 +103,12 @@
             <wp:inline distB="114300" distT="114300" distL="114300" distR="114300">
               <wp:extent cx="111919" cy="111919"/>
               <wp:effectExtent b="0" l="0" r="0" t="0"/>
-              <wp:docPr id="2" name="image3.png"/>
+              <wp:docPr id="2" name="image4.png"/>
               <a:graphic>
                 <a:graphicData uri="http://schemas.openxmlformats.org/drawingml/2006/picture">
                   <pic:pic>
                     <pic:nvPicPr>
-                      <pic:cNvPr id="0" name="image3.png"/>
+                      <pic:cNvPr id="0" name="image4.png"/>
                       <pic:cNvPicPr preferRelativeResize="0"/>
                     </pic:nvPicPr>
                     <pic:blipFill>
@@ -232,12 +233,12 @@
             <wp:inline distB="114300" distT="114300" distL="114300" distR="114300">
               <wp:extent cx="116681" cy="116681"/>
               <wp:effectExtent b="0" l="0" r="0" t="0"/>
-              <wp:docPr id="16" name="image8.png"/>
+              <wp:docPr id="16" name="image2.png"/>
               <a:graphic>
                 <a:graphicData uri="http://schemas.openxmlformats.org/drawingml/2006/picture">
                   <pic:pic>
                     <pic:nvPicPr>
-                      <pic:cNvPr id="0" name="image8.png"/>
+                      <pic:cNvPr id="0" name="image2.png"/>
                       <pic:cNvPicPr preferRelativeResize="0"/>
                     </pic:nvPicPr>
                     <pic:blipFill>
@@ -298,12 +299,12 @@
             <wp:inline distB="114300" distT="114300" distL="114300" distR="114300">
               <wp:extent cx="111026" cy="111026"/>
               <wp:effectExtent b="0" l="0" r="0" t="0"/>
-              <wp:docPr id="4" name="image10.png"/>
+              <wp:docPr id="4" name="image3.png"/>
               <a:graphic>
                 <a:graphicData uri="http://schemas.openxmlformats.org/drawingml/2006/picture">
                   <pic:pic>
                     <pic:nvPicPr>
-                      <pic:cNvPr id="0" name="image10.png"/>
+                      <pic:cNvPr id="0" name="image3.png"/>
                       <pic:cNvPicPr preferRelativeResize="0"/>
                     </pic:nvPicPr>
                     <pic:blipFill>
@@ -351,13 +352,19 @@
         </w:rPr>
         <w:t xml:space="preserve"> </w:t>
       </w:r>
-    </w:p>
-    <w:p>
-      <w:pPr>
-        <w:widowControl w:val="0"/>
-        <w:spacing w:before="0" w:line="240" w:lineRule="auto"/>
-        <w:rPr>
-          <w:rFonts w:ascii="Arimo" w:cs="Arimo" w:eastAsia="Arimo" w:hAnsi="Arimo"/>
+      <w:r>
+        <w:rPr>
+          <w:rtl w:val="0"/>
+        </w:rPr>
+      </w:r>
+    </w:p>
+    <w:p>
+      <w:pPr>
+        <w:widowControl w:val="0"/>
+        <w:spacing w:before="0" w:line="240" w:lineRule="auto"/>
+        <w:rPr>
+          <w:rFonts w:ascii="Arimo" w:cs="Arimo" w:eastAsia="Arimo" w:hAnsi="Arimo"/>
+          <w:b w:val="1"/>
           <w:color w:val="343434"/>
           <w:sz w:val="2"/>
           <w:szCs w:val="2"/>
@@ -375,31 +382,13 @@
         <w:spacing w:before="0" w:line="240" w:lineRule="auto"/>
         <w:rPr>
           <w:rFonts w:ascii="Arimo" w:cs="Arimo" w:eastAsia="Arimo" w:hAnsi="Arimo"/>
-          <w:b w:val="1"/>
-          <w:color w:val="343434"/>
+          <w:color w:val="38761d"/>
           <w:sz w:val="2"/>
           <w:szCs w:val="2"/>
         </w:rPr>
       </w:pPr>
       <w:r>
         <w:rPr>
-          <w:rtl w:val="0"/>
-        </w:rPr>
-      </w:r>
-    </w:p>
-    <w:p>
-      <w:pPr>
-        <w:widowControl w:val="0"/>
-        <w:spacing w:before="0" w:line="240" w:lineRule="auto"/>
-        <w:rPr>
-          <w:rFonts w:ascii="Arimo" w:cs="Arimo" w:eastAsia="Arimo" w:hAnsi="Arimo"/>
-          <w:color w:val="38761d"/>
-          <w:sz w:val="36"/>
-          <w:szCs w:val="36"/>
-        </w:rPr>
-      </w:pPr>
-      <w:r>
-        <w:rPr>
           <w:rFonts w:ascii="Arimo" w:cs="Arimo" w:eastAsia="Arimo" w:hAnsi="Arimo"/>
           <w:b w:val="1"/>
           <w:color w:val="343434"/>
@@ -413,7 +402,7 @@
         <w:rPr>
           <w:rFonts w:ascii="Arimo" w:cs="Arimo" w:eastAsia="Arimo" w:hAnsi="Arimo"/>
           <w:b w:val="1"/>
-          <w:color w:val="0000ff"/>
+          <w:color w:val="343434"/>
           <w:sz w:val="2"/>
           <w:szCs w:val="2"/>
         </w:rPr>
@@ -421,12 +410,12 @@
           <wp:inline distB="114300" distT="114300" distL="114300" distR="114300">
             <wp:extent cx="159544" cy="159544"/>
             <wp:effectExtent b="0" l="0" r="0" t="0"/>
-            <wp:docPr id="14" name="image9.png"/>
+            <wp:docPr id="10" name="image8.png"/>
             <a:graphic>
               <a:graphicData uri="http://schemas.openxmlformats.org/drawingml/2006/picture">
                 <pic:pic>
                   <pic:nvPicPr>
-                    <pic:cNvPr id="0" name="image9.png"/>
+                    <pic:cNvPr id="0" name="image8.png"/>
                     <pic:cNvPicPr preferRelativeResize="0"/>
                   </pic:nvPicPr>
                   <pic:blipFill>
@@ -458,21 +447,8 @@
           <w:szCs w:val="36"/>
           <w:rtl w:val="0"/>
         </w:rPr>
-        <w:t xml:space="preserve">Education</w:t>
-      </w:r>
-    </w:p>
-    <w:p>
-      <w:pPr>
-        <w:widowControl w:val="0"/>
-        <w:spacing w:before="0" w:line="240" w:lineRule="auto"/>
-        <w:jc w:val="both"/>
-        <w:rPr>
-          <w:rFonts w:ascii="Arimo" w:cs="Arimo" w:eastAsia="Arimo" w:hAnsi="Arimo"/>
-          <w:color w:val="343434"/>
-          <w:sz w:val="2"/>
-          <w:szCs w:val="2"/>
-        </w:rPr>
-      </w:pPr>
+        <w:t xml:space="preserve">Experience</w:t>
+      </w:r>
       <w:r>
         <w:pict>
           <v:rect style="width:0.0pt;height:1.5pt" o:hr="t" o:hrstd="t" o:hralign="center" fillcolor="#A0A0A0" stroked="f"/>
@@ -491,7 +467,7 @@
           <w:tab w:val="left" w:pos="1890"/>
         </w:tabs>
         <w:spacing w:before="0" w:line="240" w:lineRule="auto"/>
-        <w:ind w:left="90" w:right="0" w:firstLine="0"/>
+        <w:ind w:left="90" w:firstLine="0"/>
         <w:rPr>
           <w:rFonts w:ascii="Arimo" w:cs="Arimo" w:eastAsia="Arimo" w:hAnsi="Arimo"/>
           <w:color w:val="343434"/>
@@ -507,7 +483,7 @@
           <w:szCs w:val="20"/>
           <w:rtl w:val="0"/>
         </w:rPr>
-        <w:t xml:space="preserve">2015-08  2019-06</w:t>
+        <w:t xml:space="preserve">2019-01  2019-05</w:t>
       </w:r>
       <w:r>
         <w:rPr>
@@ -528,7 +504,7 @@
           <w:szCs w:val="28"/>
           <w:rtl w:val="0"/>
         </w:rPr>
-        <w:t xml:space="preserve">Dr. Ambedkar Institute of Technology</w:t>
+        <w:t xml:space="preserve">Deep Learning Intern</w:t>
       </w:r>
       <w:r>
         <w:rPr>
@@ -538,7 +514,43 @@
           <w:szCs w:val="20"/>
           <w:rtl w:val="0"/>
         </w:rPr>
-        <w:t xml:space="preserve">                                                       Bengaluru, India</w:t>
+        <w:t xml:space="preserve">                                                                                               Bengaluru, India</w:t>
+      </w:r>
+    </w:p>
+    <w:p>
+      <w:pPr>
+        <w:widowControl w:val="0"/>
+        <w:tabs>
+          <w:tab w:val="left" w:pos="1890"/>
+        </w:tabs>
+        <w:spacing w:before="0" w:line="240" w:lineRule="auto"/>
+        <w:ind w:left="90" w:firstLine="0"/>
+        <w:rPr>
+          <w:rFonts w:ascii="Arimo" w:cs="Arimo" w:eastAsia="Arimo" w:hAnsi="Arimo"/>
+          <w:color w:val="343434"/>
+          <w:sz w:val="24"/>
+          <w:szCs w:val="24"/>
+        </w:rPr>
+      </w:pPr>
+      <w:r>
+        <w:rPr>
+          <w:rFonts w:ascii="Arimo" w:cs="Arimo" w:eastAsia="Arimo" w:hAnsi="Arimo"/>
+          <w:color w:val="343434"/>
+          <w:sz w:val="28"/>
+          <w:szCs w:val="28"/>
+          <w:rtl w:val="0"/>
+        </w:rPr>
+        <w:t xml:space="preserve">                      </w:t>
+      </w:r>
+      <w:r>
+        <w:rPr>
+          <w:rFonts w:ascii="Arimo" w:cs="Arimo" w:eastAsia="Arimo" w:hAnsi="Arimo"/>
+          <w:color w:val="343434"/>
+          <w:sz w:val="24"/>
+          <w:szCs w:val="24"/>
+          <w:rtl w:val="0"/>
+        </w:rPr>
+        <w:t xml:space="preserve">Tika Data</w:t>
       </w:r>
     </w:p>
     <w:p>
@@ -552,7 +564,7 @@
           <w:tab w:val="left" w:pos="1755"/>
         </w:tabs>
         <w:spacing w:before="0" w:line="240" w:lineRule="auto"/>
-        <w:ind w:left="2070" w:hanging="270"/>
+        <w:ind w:left="2115" w:hanging="315"/>
         <w:rPr>
           <w:rFonts w:ascii="Arimo" w:cs="Arimo" w:eastAsia="Arimo" w:hAnsi="Arimo"/>
           <w:color w:val="343434"/>
@@ -560,370 +572,7 @@
           <w:szCs w:val="22"/>
         </w:rPr>
       </w:pPr>
-      <w:r>
-        <w:rPr>
-          <w:rFonts w:ascii="Arimo" w:cs="Arimo" w:eastAsia="Arimo" w:hAnsi="Arimo"/>
-          <w:color w:val="343434"/>
-          <w:rtl w:val="0"/>
-        </w:rPr>
-        <w:t xml:space="preserve">B.E in Computer Science &amp; Engineering</w:t>
-      </w:r>
-    </w:p>
-    <w:p>
-      <w:pPr>
-        <w:widowControl w:val="0"/>
-        <w:numPr>
-          <w:ilvl w:val="0"/>
-          <w:numId w:val="2"/>
-        </w:numPr>
-        <w:tabs>
-          <w:tab w:val="left" w:pos="1755"/>
-        </w:tabs>
-        <w:spacing w:before="0" w:line="240" w:lineRule="auto"/>
-        <w:ind w:left="2070" w:hanging="270"/>
-        <w:rPr>
-          <w:rFonts w:ascii="Arimo" w:cs="Arimo" w:eastAsia="Arimo" w:hAnsi="Arimo"/>
-          <w:color w:val="343434"/>
-          <w:sz w:val="22"/>
-          <w:szCs w:val="22"/>
-        </w:rPr>
-      </w:pPr>
-      <w:r>
-        <w:rPr>
-          <w:rFonts w:ascii="Arimo" w:cs="Arimo" w:eastAsia="Arimo" w:hAnsi="Arimo"/>
-          <w:color w:val="343434"/>
-          <w:rtl w:val="0"/>
-        </w:rPr>
-        <w:t xml:space="preserve">CGPA - 8.2, </w:t>
-      </w:r>
-      <w:r>
-        <w:rPr>
-          <w:rFonts w:ascii="Arimo" w:cs="Arimo" w:eastAsia="Arimo" w:hAnsi="Arimo"/>
-          <w:color w:val="343434"/>
-          <w:u w:val="single"/>
-          <w:rtl w:val="0"/>
-        </w:rPr>
-        <w:t xml:space="preserve">Languages:</w:t>
-      </w:r>
-      <w:r>
-        <w:rPr>
-          <w:rFonts w:ascii="Arimo" w:cs="Arimo" w:eastAsia="Arimo" w:hAnsi="Arimo"/>
-          <w:color w:val="343434"/>
-          <w:rtl w:val="0"/>
-        </w:rPr>
-        <w:t xml:space="preserve"> C, C++, java, Clojure, Python, Javascript.</w:t>
-      </w:r>
-    </w:p>
-    <w:p>
-      <w:pPr>
-        <w:widowControl w:val="0"/>
-        <w:numPr>
-          <w:ilvl w:val="0"/>
-          <w:numId w:val="2"/>
-        </w:numPr>
-        <w:tabs>
-          <w:tab w:val="left" w:pos="1755"/>
-        </w:tabs>
-        <w:spacing w:before="0" w:line="240" w:lineRule="auto"/>
-        <w:ind w:left="2070" w:hanging="270"/>
-        <w:rPr>
-          <w:rFonts w:ascii="Arimo" w:cs="Arimo" w:eastAsia="Arimo" w:hAnsi="Arimo"/>
-          <w:color w:val="343434"/>
-          <w:sz w:val="22"/>
-          <w:szCs w:val="22"/>
-        </w:rPr>
-      </w:pPr>
-      <w:r>
-        <w:rPr>
-          <w:rFonts w:ascii="Arimo" w:cs="Arimo" w:eastAsia="Arimo" w:hAnsi="Arimo"/>
-          <w:color w:val="343434"/>
-          <w:u w:val="single"/>
-          <w:rtl w:val="0"/>
-        </w:rPr>
-        <w:t xml:space="preserve">Frameworks:</w:t>
-      </w:r>
-      <w:r>
-        <w:rPr>
-          <w:rFonts w:ascii="Arimo" w:cs="Arimo" w:eastAsia="Arimo" w:hAnsi="Arimo"/>
-          <w:color w:val="343434"/>
-          <w:rtl w:val="0"/>
-        </w:rPr>
-        <w:t xml:space="preserve"> Pytorch 1.0, ReactJs   </w:t>
-      </w:r>
-      <w:r>
-        <w:rPr>
-          <w:rFonts w:ascii="Arimo" w:cs="Arimo" w:eastAsia="Arimo" w:hAnsi="Arimo"/>
-          <w:color w:val="343434"/>
-          <w:u w:val="single"/>
-          <w:rtl w:val="0"/>
-        </w:rPr>
-        <w:t xml:space="preserve">Tools:</w:t>
-      </w:r>
-      <w:r>
-        <w:rPr>
-          <w:rFonts w:ascii="Arimo" w:cs="Arimo" w:eastAsia="Arimo" w:hAnsi="Arimo"/>
-          <w:color w:val="343434"/>
-          <w:rtl w:val="0"/>
-        </w:rPr>
-        <w:t xml:space="preserve"> git, emacs</w:t>
-      </w:r>
-      <w:r>
-        <w:rPr>
-          <w:rtl w:val="0"/>
-        </w:rPr>
-      </w:r>
-    </w:p>
-    <w:p>
-      <w:pPr>
-        <w:widowControl w:val="0"/>
-        <w:spacing w:before="0" w:line="240" w:lineRule="auto"/>
-        <w:rPr>
-          <w:rFonts w:ascii="Arimo" w:cs="Arimo" w:eastAsia="Arimo" w:hAnsi="Arimo"/>
-          <w:b w:val="1"/>
-          <w:color w:val="343434"/>
-          <w:sz w:val="2"/>
-          <w:szCs w:val="2"/>
-        </w:rPr>
-      </w:pPr>
-      <w:r>
-        <w:rPr>
-          <w:rtl w:val="0"/>
-        </w:rPr>
-      </w:r>
-    </w:p>
-    <w:p>
-      <w:pPr>
-        <w:widowControl w:val="0"/>
-        <w:spacing w:before="0" w:line="240" w:lineRule="auto"/>
-        <w:rPr>
-          <w:rFonts w:ascii="Arimo" w:cs="Arimo" w:eastAsia="Arimo" w:hAnsi="Arimo"/>
-          <w:b w:val="1"/>
-          <w:color w:val="343434"/>
-          <w:sz w:val="2"/>
-          <w:szCs w:val="2"/>
-        </w:rPr>
-      </w:pPr>
-      <w:r>
-        <w:rPr>
-          <w:rtl w:val="0"/>
-        </w:rPr>
-      </w:r>
-    </w:p>
-    <w:p>
-      <w:pPr>
-        <w:widowControl w:val="0"/>
-        <w:spacing w:before="0" w:line="240" w:lineRule="auto"/>
-        <w:rPr>
-          <w:rFonts w:ascii="Arimo" w:cs="Arimo" w:eastAsia="Arimo" w:hAnsi="Arimo"/>
-          <w:b w:val="1"/>
-          <w:color w:val="343434"/>
-          <w:sz w:val="2"/>
-          <w:szCs w:val="2"/>
-        </w:rPr>
-      </w:pPr>
-      <w:r>
-        <w:rPr>
-          <w:rtl w:val="0"/>
-        </w:rPr>
-      </w:r>
-    </w:p>
-    <w:p>
-      <w:pPr>
-        <w:widowControl w:val="0"/>
-        <w:spacing w:before="0" w:line="240" w:lineRule="auto"/>
-        <w:rPr>
-          <w:rFonts w:ascii="Arimo" w:cs="Arimo" w:eastAsia="Arimo" w:hAnsi="Arimo"/>
-          <w:color w:val="38761d"/>
-          <w:sz w:val="2"/>
-          <w:szCs w:val="2"/>
-        </w:rPr>
-      </w:pPr>
-      <w:r>
-        <w:rPr>
-          <w:rFonts w:ascii="Arimo" w:cs="Arimo" w:eastAsia="Arimo" w:hAnsi="Arimo"/>
-          <w:b w:val="1"/>
-          <w:color w:val="343434"/>
-          <w:sz w:val="2"/>
-          <w:szCs w:val="2"/>
-          <w:rtl w:val="0"/>
-        </w:rPr>
-        <w:t xml:space="preserve">  </w:t>
-      </w:r>
-      <w:r>
-        <w:rPr>
-          <w:rFonts w:ascii="Arimo" w:cs="Arimo" w:eastAsia="Arimo" w:hAnsi="Arimo"/>
-          <w:b w:val="1"/>
-          <w:color w:val="343434"/>
-          <w:sz w:val="2"/>
-          <w:szCs w:val="2"/>
-        </w:rPr>
-        <w:drawing>
-          <wp:inline distB="114300" distT="114300" distL="114300" distR="114300">
-            <wp:extent cx="159544" cy="159544"/>
-            <wp:effectExtent b="0" l="0" r="0" t="0"/>
-            <wp:docPr id="10" name="image5.png"/>
-            <a:graphic>
-              <a:graphicData uri="http://schemas.openxmlformats.org/drawingml/2006/picture">
-                <pic:pic>
-                  <pic:nvPicPr>
-                    <pic:cNvPr id="0" name="image5.png"/>
-                    <pic:cNvPicPr preferRelativeResize="0"/>
-                  </pic:nvPicPr>
-                  <pic:blipFill>
-                    <a:blip r:embed="rId20"/>
-                    <a:srcRect b="0" l="0" r="0" t="0"/>
-                    <a:stretch>
-                      <a:fillRect/>
-                    </a:stretch>
-                  </pic:blipFill>
-                  <pic:spPr>
-                    <a:xfrm>
-                      <a:off x="0" y="0"/>
-                      <a:ext cx="159544" cy="159544"/>
-                    </a:xfrm>
-                    <a:prstGeom prst="rect"/>
-                    <a:ln/>
-                  </pic:spPr>
-                </pic:pic>
-              </a:graphicData>
-            </a:graphic>
-          </wp:inline>
-        </w:drawing>
-      </w:r>
-      <w:r>
-        <w:rPr>
-          <w:rFonts w:ascii="Arimo" w:cs="Arimo" w:eastAsia="Arimo" w:hAnsi="Arimo"/>
-          <w:color w:val="38761d"/>
-          <w:sz w:val="36"/>
-          <w:szCs w:val="36"/>
-          <w:rtl w:val="0"/>
-        </w:rPr>
-        <w:t xml:space="preserve">Experience</w:t>
-      </w:r>
-      <w:r>
-        <w:pict>
-          <v:rect style="width:0.0pt;height:1.5pt" o:hr="t" o:hrstd="t" o:hralign="center" fillcolor="#A0A0A0" stroked="f"/>
-        </w:pict>
-      </w:r>
-      <w:r>
-        <w:rPr>
-          <w:rtl w:val="0"/>
-        </w:rPr>
-      </w:r>
-    </w:p>
-    <w:p>
-      <w:pPr>
-        <w:widowControl w:val="0"/>
-        <w:tabs>
-          <w:tab w:val="left" w:pos="1890"/>
-        </w:tabs>
-        <w:spacing w:before="0" w:line="240" w:lineRule="auto"/>
-        <w:ind w:left="90" w:firstLine="0"/>
-        <w:rPr>
-          <w:rFonts w:ascii="Arimo" w:cs="Arimo" w:eastAsia="Arimo" w:hAnsi="Arimo"/>
-          <w:color w:val="343434"/>
-          <w:sz w:val="20"/>
-          <w:szCs w:val="20"/>
-        </w:rPr>
-      </w:pPr>
-      <w:r>
-        <w:rPr>
-          <w:rFonts w:ascii="Arimo" w:cs="Arimo" w:eastAsia="Arimo" w:hAnsi="Arimo"/>
-          <w:color w:val="343434"/>
-          <w:sz w:val="20"/>
-          <w:szCs w:val="20"/>
-          <w:rtl w:val="0"/>
-        </w:rPr>
-        <w:t xml:space="preserve">2019-01  2019-05</w:t>
-      </w:r>
-      <w:r>
-        <w:rPr>
-          <w:rFonts w:ascii="Arimo" w:cs="Arimo" w:eastAsia="Arimo" w:hAnsi="Arimo"/>
-          <w:color w:val="343434"/>
-          <w:sz w:val="24"/>
-          <w:szCs w:val="24"/>
-          <w:rtl w:val="0"/>
-        </w:rPr>
-        <w:t xml:space="preserve">  </w:t>
-      </w:r>
-      <w:r>
-        <w:rPr>
-          <w:rFonts w:ascii="Arimo" w:cs="Arimo" w:eastAsia="Arimo" w:hAnsi="Arimo"/>
-          <w:b w:val="1"/>
-          <w:color w:val="343434"/>
-          <w:sz w:val="28"/>
-          <w:szCs w:val="28"/>
-          <w:rtl w:val="0"/>
-        </w:rPr>
-        <w:t xml:space="preserve">Deep Learning Intern</w:t>
-      </w:r>
-      <w:r>
-        <w:rPr>
-          <w:rFonts w:ascii="Arimo" w:cs="Arimo" w:eastAsia="Arimo" w:hAnsi="Arimo"/>
-          <w:color w:val="343434"/>
-          <w:sz w:val="20"/>
-          <w:szCs w:val="20"/>
-          <w:rtl w:val="0"/>
-        </w:rPr>
-        <w:t xml:space="preserve">                                                                                               Bengaluru, India</w:t>
-      </w:r>
-    </w:p>
-    <w:p>
-      <w:pPr>
-        <w:widowControl w:val="0"/>
-        <w:tabs>
-          <w:tab w:val="left" w:pos="1890"/>
-        </w:tabs>
-        <w:spacing w:before="0" w:line="240" w:lineRule="auto"/>
-        <w:ind w:left="90" w:firstLine="0"/>
-        <w:rPr>
-          <w:rFonts w:ascii="Arimo" w:cs="Arimo" w:eastAsia="Arimo" w:hAnsi="Arimo"/>
-          <w:color w:val="343434"/>
-          <w:sz w:val="24"/>
-          <w:szCs w:val="24"/>
-        </w:rPr>
-      </w:pPr>
-      <w:r>
-        <w:rPr>
-          <w:rFonts w:ascii="Arimo" w:cs="Arimo" w:eastAsia="Arimo" w:hAnsi="Arimo"/>
-          <w:color w:val="343434"/>
-          <w:sz w:val="28"/>
-          <w:szCs w:val="28"/>
-          <w:rtl w:val="0"/>
-        </w:rPr>
-        <w:t xml:space="preserve">                      </w:t>
-      </w:r>
-      <w:r>
-        <w:rPr>
-          <w:rFonts w:ascii="Arimo" w:cs="Arimo" w:eastAsia="Arimo" w:hAnsi="Arimo"/>
-          <w:color w:val="343434"/>
-          <w:sz w:val="24"/>
-          <w:szCs w:val="24"/>
-          <w:rtl w:val="0"/>
-        </w:rPr>
-        <w:t xml:space="preserve">Tika Data</w:t>
-      </w:r>
-    </w:p>
-    <w:p>
-      <w:pPr>
-        <w:widowControl w:val="0"/>
-        <w:numPr>
-          <w:ilvl w:val="0"/>
-          <w:numId w:val="2"/>
-        </w:numPr>
-        <w:tabs>
-          <w:tab w:val="left" w:pos="1755"/>
-        </w:tabs>
-        <w:spacing w:before="0" w:line="240" w:lineRule="auto"/>
-        <w:ind w:left="2115" w:hanging="315"/>
-        <w:rPr>
-          <w:rFonts w:ascii="Arimo" w:cs="Arimo" w:eastAsia="Arimo" w:hAnsi="Arimo"/>
-          <w:color w:val="343434"/>
-          <w:sz w:val="22"/>
-          <w:szCs w:val="22"/>
-        </w:rPr>
-      </w:pPr>
-      <w:hyperlink r:id="rId21">
+      <w:hyperlink r:id="rId20">
         <w:r>
           <w:rPr>
             <w:rFonts w:ascii="Arimo" w:cs="Arimo" w:eastAsia="Arimo" w:hAnsi="Arimo"/>
@@ -934,12 +583,12 @@
             <wp:inline distB="114300" distT="114300" distL="114300" distR="114300">
               <wp:extent cx="116681" cy="116681"/>
               <wp:effectExtent b="0" l="0" r="0" t="0"/>
-              <wp:docPr id="9" name="image10.png"/>
+              <wp:docPr id="9" name="image3.png"/>
               <a:graphic>
                 <a:graphicData uri="http://schemas.openxmlformats.org/drawingml/2006/picture">
                   <pic:pic>
                     <pic:nvPicPr>
-                      <pic:cNvPr id="0" name="image10.png"/>
+                      <pic:cNvPr id="0" name="image3.png"/>
                       <pic:cNvPicPr preferRelativeResize="0"/>
                     </pic:nvPicPr>
                     <pic:blipFill>
@@ -1015,7 +664,7 @@
           <w:szCs w:val="22"/>
         </w:rPr>
       </w:pPr>
-      <w:hyperlink r:id="rId22">
+      <w:hyperlink r:id="rId21">
         <w:r>
           <w:rPr>
             <w:rFonts w:ascii="Arimo" w:cs="Arimo" w:eastAsia="Arimo" w:hAnsi="Arimo"/>
@@ -1026,12 +675,12 @@
             <wp:inline distB="114300" distT="114300" distL="114300" distR="114300">
               <wp:extent cx="116681" cy="116681"/>
               <wp:effectExtent b="0" l="0" r="0" t="0"/>
-              <wp:docPr id="7" name="image10.png"/>
+              <wp:docPr id="7" name="image3.png"/>
               <a:graphic>
                 <a:graphicData uri="http://schemas.openxmlformats.org/drawingml/2006/picture">
                   <pic:pic>
                     <pic:nvPicPr>
-                      <pic:cNvPr id="0" name="image10.png"/>
+                      <pic:cNvPr id="0" name="image3.png"/>
                       <pic:cNvPicPr preferRelativeResize="0"/>
                     </pic:nvPicPr>
                     <pic:blipFill>
@@ -1212,7 +861,7 @@
         </w:rPr>
         <w:t xml:space="preserve">Built </w:t>
       </w:r>
-      <w:hyperlink r:id="rId23">
+      <w:hyperlink r:id="rId22">
         <w:r>
           <w:rPr>
             <w:rFonts w:ascii="Arimo" w:cs="Arimo" w:eastAsia="Arimo" w:hAnsi="Arimo"/>
@@ -1268,7 +917,7 @@
         </w:rPr>
         <w:t xml:space="preserve">Redesigned </w:t>
       </w:r>
-      <w:hyperlink r:id="rId24">
+      <w:hyperlink r:id="rId23">
         <w:r>
           <w:rPr>
             <w:rFonts w:ascii="Arimo" w:cs="Arimo" w:eastAsia="Arimo" w:hAnsi="Arimo"/>
@@ -1561,16 +1210,16 @@
           <wp:inline distB="114300" distT="114300" distL="114300" distR="114300">
             <wp:extent cx="159544" cy="159544"/>
             <wp:effectExtent b="0" l="0" r="0" t="0"/>
-            <wp:docPr id="11" name="image2.png"/>
+            <wp:docPr id="11" name="image1.png"/>
             <a:graphic>
               <a:graphicData uri="http://schemas.openxmlformats.org/drawingml/2006/picture">
                 <pic:pic>
                   <pic:nvPicPr>
-                    <pic:cNvPr id="0" name="image2.png"/>
+                    <pic:cNvPr id="0" name="image1.png"/>
                     <pic:cNvPicPr preferRelativeResize="0"/>
                   </pic:nvPicPr>
                   <pic:blipFill>
-                    <a:blip r:embed="rId25"/>
+                    <a:blip r:embed="rId24"/>
                     <a:srcRect b="0" l="0" r="0" t="0"/>
                     <a:stretch>
                       <a:fillRect/>
@@ -1672,7 +1321,7 @@
           <w:szCs w:val="22"/>
         </w:rPr>
       </w:pPr>
-      <w:hyperlink r:id="rId26">
+      <w:hyperlink r:id="rId25">
         <w:r>
           <w:rPr>
             <w:rFonts w:ascii="Arimo" w:cs="Arimo" w:eastAsia="Arimo" w:hAnsi="Arimo"/>
@@ -1683,12 +1332,12 @@
             <wp:inline distB="114300" distT="114300" distL="114300" distR="114300">
               <wp:extent cx="116681" cy="116681"/>
               <wp:effectExtent b="0" l="0" r="0" t="0"/>
-              <wp:docPr id="12" name="image10.png"/>
+              <wp:docPr id="12" name="image3.png"/>
               <a:graphic>
                 <a:graphicData uri="http://schemas.openxmlformats.org/drawingml/2006/picture">
                   <pic:pic>
                     <pic:nvPicPr>
-                      <pic:cNvPr id="0" name="image10.png"/>
+                      <pic:cNvPr id="0" name="image3.png"/>
                       <pic:cNvPicPr preferRelativeResize="0"/>
                     </pic:nvPicPr>
                     <pic:blipFill>
@@ -1721,7 +1370,7 @@
         </w:rPr>
         <w:t xml:space="preserve"> </w:t>
       </w:r>
-      <w:hyperlink r:id="rId27">
+      <w:hyperlink r:id="rId26">
         <w:r>
           <w:rPr>
             <w:rFonts w:ascii="Arimo" w:cs="Arimo" w:eastAsia="Arimo" w:hAnsi="Arimo"/>
@@ -1740,7 +1389,7 @@
         </w:rPr>
         <w:t xml:space="preserve"> - Document summarization using Skipthought encoder, T-SNE, KMeans. Hosted at </w:t>
       </w:r>
-      <w:hyperlink r:id="rId28">
+      <w:hyperlink r:id="rId27">
         <w:r>
           <w:rPr>
             <w:rFonts w:ascii="Arimo" w:cs="Arimo" w:eastAsia="Arimo" w:hAnsi="Arimo"/>
@@ -1843,12 +1492,12 @@
           <wp:inline distB="114300" distT="114300" distL="114300" distR="114300">
             <wp:extent cx="116681" cy="116681"/>
             <wp:effectExtent b="0" l="0" r="0" t="0"/>
-            <wp:docPr id="15" name="image10.png"/>
+            <wp:docPr id="15" name="image3.png"/>
             <a:graphic>
               <a:graphicData uri="http://schemas.openxmlformats.org/drawingml/2006/picture">
                 <pic:pic>
                   <pic:nvPicPr>
-                    <pic:cNvPr id="0" name="image10.png"/>
+                    <pic:cNvPr id="0" name="image3.png"/>
                     <pic:cNvPicPr preferRelativeResize="0"/>
                   </pic:nvPicPr>
                   <pic:blipFill>
@@ -1872,7 +1521,7 @@
           </wp:inline>
         </w:drawing>
       </w:r>
-      <w:hyperlink r:id="rId29">
+      <w:hyperlink r:id="rId28">
         <w:r>
           <w:rPr>
             <w:rFonts w:ascii="Arimo" w:cs="Arimo" w:eastAsia="Arimo" w:hAnsi="Arimo"/>
@@ -1912,12 +1561,12 @@
           <wp:inline distB="114300" distT="114300" distL="114300" distR="114300">
             <wp:extent cx="111919" cy="111919"/>
             <wp:effectExtent b="0" l="0" r="0" t="0"/>
-            <wp:docPr id="6" name="image10.png"/>
+            <wp:docPr id="6" name="image3.png"/>
             <a:graphic>
               <a:graphicData uri="http://schemas.openxmlformats.org/drawingml/2006/picture">
                 <pic:pic>
                   <pic:nvPicPr>
-                    <pic:cNvPr id="0" name="image10.png"/>
+                    <pic:cNvPr id="0" name="image3.png"/>
                     <pic:cNvPicPr preferRelativeResize="0"/>
                   </pic:nvPicPr>
                   <pic:blipFill>
@@ -1941,7 +1590,7 @@
           </wp:inline>
         </w:drawing>
       </w:r>
-      <w:hyperlink r:id="rId30">
+      <w:hyperlink r:id="rId29">
         <w:r>
           <w:rPr>
             <w:rFonts w:ascii="Arimo" w:cs="Arimo" w:eastAsia="Arimo" w:hAnsi="Arimo"/>
@@ -2098,12 +1747,12 @@
           <wp:inline distB="114300" distT="114300" distL="114300" distR="114300">
             <wp:extent cx="111919" cy="111919"/>
             <wp:effectExtent b="0" l="0" r="0" t="0"/>
-            <wp:docPr id="5" name="image10.png"/>
+            <wp:docPr id="5" name="image3.png"/>
             <a:graphic>
               <a:graphicData uri="http://schemas.openxmlformats.org/drawingml/2006/picture">
                 <pic:pic>
                   <pic:nvPicPr>
-                    <pic:cNvPr id="0" name="image10.png"/>
+                    <pic:cNvPr id="0" name="image3.png"/>
                     <pic:cNvPicPr preferRelativeResize="0"/>
                   </pic:nvPicPr>
                   <pic:blipFill>
@@ -2127,7 +1776,7 @@
           </wp:inline>
         </w:drawing>
       </w:r>
-      <w:hyperlink r:id="rId31">
+      <w:hyperlink r:id="rId30">
         <w:r>
           <w:rPr>
             <w:rFonts w:ascii="Arimo" w:cs="Arimo" w:eastAsia="Arimo" w:hAnsi="Arimo"/>
@@ -2173,6 +1822,323 @@
         <w:spacing w:before="0" w:line="240" w:lineRule="auto"/>
         <w:rPr>
           <w:rFonts w:ascii="Arimo" w:cs="Arimo" w:eastAsia="Arimo" w:hAnsi="Arimo"/>
+          <w:color w:val="38761d"/>
+          <w:sz w:val="36"/>
+          <w:szCs w:val="36"/>
+        </w:rPr>
+      </w:pPr>
+      <w:r>
+        <w:rPr>
+          <w:rFonts w:ascii="Arimo" w:cs="Arimo" w:eastAsia="Arimo" w:hAnsi="Arimo"/>
+          <w:b w:val="1"/>
+          <w:color w:val="343434"/>
+          <w:sz w:val="2"/>
+          <w:szCs w:val="2"/>
+          <w:rtl w:val="0"/>
+        </w:rPr>
+        <w:t xml:space="preserve">  </w:t>
+      </w:r>
+      <w:r>
+        <w:rPr>
+          <w:rFonts w:ascii="Arimo" w:cs="Arimo" w:eastAsia="Arimo" w:hAnsi="Arimo"/>
+          <w:b w:val="1"/>
+          <w:color w:val="0000ff"/>
+          <w:sz w:val="2"/>
+          <w:szCs w:val="2"/>
+        </w:rPr>
+        <w:drawing>
+          <wp:inline distB="114300" distT="114300" distL="114300" distR="114300">
+            <wp:extent cx="159544" cy="159544"/>
+            <wp:effectExtent b="0" l="0" r="0" t="0"/>
+            <wp:docPr id="14" name="image9.png"/>
+            <a:graphic>
+              <a:graphicData uri="http://schemas.openxmlformats.org/drawingml/2006/picture">
+                <pic:pic>
+                  <pic:nvPicPr>
+                    <pic:cNvPr id="0" name="image9.png"/>
+                    <pic:cNvPicPr preferRelativeResize="0"/>
+                  </pic:nvPicPr>
+                  <pic:blipFill>
+                    <a:blip r:embed="rId31"/>
+                    <a:srcRect b="0" l="0" r="0" t="0"/>
+                    <a:stretch>
+                      <a:fillRect/>
+                    </a:stretch>
+                  </pic:blipFill>
+                  <pic:spPr>
+                    <a:xfrm>
+                      <a:off x="0" y="0"/>
+                      <a:ext cx="159544" cy="159544"/>
+                    </a:xfrm>
+                    <a:prstGeom prst="rect"/>
+                    <a:ln/>
+                  </pic:spPr>
+                </pic:pic>
+              </a:graphicData>
+            </a:graphic>
+          </wp:inline>
+        </w:drawing>
+      </w:r>
+      <w:r>
+        <w:rPr>
+          <w:rFonts w:ascii="Arimo" w:cs="Arimo" w:eastAsia="Arimo" w:hAnsi="Arimo"/>
+          <w:color w:val="38761d"/>
+          <w:sz w:val="36"/>
+          <w:szCs w:val="36"/>
+          <w:rtl w:val="0"/>
+        </w:rPr>
+        <w:t xml:space="preserve">Education</w:t>
+      </w:r>
+    </w:p>
+    <w:p>
+      <w:pPr>
+        <w:widowControl w:val="0"/>
+        <w:spacing w:before="0" w:line="240" w:lineRule="auto"/>
+        <w:jc w:val="both"/>
+        <w:rPr>
+          <w:rFonts w:ascii="Arimo" w:cs="Arimo" w:eastAsia="Arimo" w:hAnsi="Arimo"/>
+          <w:color w:val="343434"/>
+          <w:sz w:val="2"/>
+          <w:szCs w:val="2"/>
+        </w:rPr>
+      </w:pPr>
+      <w:r>
+        <w:pict>
+          <v:rect style="width:0.0pt;height:1.5pt" o:hr="t" o:hrstd="t" o:hralign="center" fillcolor="#A0A0A0" stroked="f"/>
+        </w:pict>
+      </w:r>
+      <w:r>
+        <w:rPr>
+          <w:rtl w:val="0"/>
+        </w:rPr>
+      </w:r>
+    </w:p>
+    <w:p>
+      <w:pPr>
+        <w:widowControl w:val="0"/>
+        <w:tabs>
+          <w:tab w:val="left" w:pos="1890"/>
+        </w:tabs>
+        <w:spacing w:before="0" w:line="240" w:lineRule="auto"/>
+        <w:ind w:left="90" w:firstLine="0"/>
+        <w:rPr>
+          <w:rFonts w:ascii="Arimo" w:cs="Arimo" w:eastAsia="Arimo" w:hAnsi="Arimo"/>
+          <w:color w:val="343434"/>
+          <w:sz w:val="20"/>
+          <w:szCs w:val="20"/>
+        </w:rPr>
+      </w:pPr>
+      <w:r>
+        <w:rPr>
+          <w:rFonts w:ascii="Arimo" w:cs="Arimo" w:eastAsia="Arimo" w:hAnsi="Arimo"/>
+          <w:color w:val="343434"/>
+          <w:sz w:val="20"/>
+          <w:szCs w:val="20"/>
+          <w:rtl w:val="0"/>
+        </w:rPr>
+        <w:t xml:space="preserve">2015-08  2019-06</w:t>
+      </w:r>
+      <w:r>
+        <w:rPr>
+          <w:rFonts w:ascii="Arimo" w:cs="Arimo" w:eastAsia="Arimo" w:hAnsi="Arimo"/>
+          <w:color w:val="343434"/>
+          <w:sz w:val="24"/>
+          <w:szCs w:val="24"/>
+          <w:rtl w:val="0"/>
+        </w:rPr>
+        <w:t xml:space="preserve">  </w:t>
+      </w:r>
+      <w:r>
+        <w:rPr>
+          <w:rFonts w:ascii="Arimo" w:cs="Arimo" w:eastAsia="Arimo" w:hAnsi="Arimo"/>
+          <w:b w:val="1"/>
+          <w:color w:val="343434"/>
+          <w:sz w:val="28"/>
+          <w:szCs w:val="28"/>
+          <w:rtl w:val="0"/>
+        </w:rPr>
+        <w:t xml:space="preserve">Dr. Ambedkar Institute of Technology</w:t>
+      </w:r>
+      <w:r>
+        <w:rPr>
+          <w:rFonts w:ascii="Arimo" w:cs="Arimo" w:eastAsia="Arimo" w:hAnsi="Arimo"/>
+          <w:color w:val="343434"/>
+          <w:sz w:val="20"/>
+          <w:szCs w:val="20"/>
+          <w:rtl w:val="0"/>
+        </w:rPr>
+        <w:t xml:space="preserve">                                                       Bengaluru, India</w:t>
+      </w:r>
+    </w:p>
+    <w:p>
+      <w:pPr>
+        <w:widowControl w:val="0"/>
+        <w:numPr>
+          <w:ilvl w:val="0"/>
+          <w:numId w:val="2"/>
+        </w:numPr>
+        <w:tabs>
+          <w:tab w:val="left" w:pos="1755"/>
+        </w:tabs>
+        <w:spacing w:before="0" w:line="240" w:lineRule="auto"/>
+        <w:ind w:left="2880" w:hanging="360"/>
+        <w:rPr>
+          <w:rFonts w:ascii="Arimo" w:cs="Arimo" w:eastAsia="Arimo" w:hAnsi="Arimo"/>
+          <w:color w:val="343434"/>
+          <w:sz w:val="22"/>
+          <w:szCs w:val="22"/>
+        </w:rPr>
+      </w:pPr>
+      <w:r>
+        <w:rPr>
+          <w:rFonts w:ascii="Arimo" w:cs="Arimo" w:eastAsia="Arimo" w:hAnsi="Arimo"/>
+          <w:color w:val="343434"/>
+          <w:rtl w:val="0"/>
+        </w:rPr>
+        <w:t xml:space="preserve">B.E in Computer Science &amp; Engineering</w:t>
+      </w:r>
+    </w:p>
+    <w:p>
+      <w:pPr>
+        <w:widowControl w:val="0"/>
+        <w:numPr>
+          <w:ilvl w:val="0"/>
+          <w:numId w:val="2"/>
+        </w:numPr>
+        <w:tabs>
+          <w:tab w:val="left" w:pos="1755"/>
+        </w:tabs>
+        <w:spacing w:before="0" w:line="240" w:lineRule="auto"/>
+        <w:ind w:left="2880" w:hanging="360"/>
+        <w:rPr>
+          <w:rFonts w:ascii="Arimo" w:cs="Arimo" w:eastAsia="Arimo" w:hAnsi="Arimo"/>
+          <w:color w:val="343434"/>
+          <w:sz w:val="22"/>
+          <w:szCs w:val="22"/>
+        </w:rPr>
+      </w:pPr>
+      <w:r>
+        <w:rPr>
+          <w:rFonts w:ascii="Arimo" w:cs="Arimo" w:eastAsia="Arimo" w:hAnsi="Arimo"/>
+          <w:color w:val="343434"/>
+          <w:rtl w:val="0"/>
+        </w:rPr>
+        <w:t xml:space="preserve">CGPA - 8.2, </w:t>
+      </w:r>
+      <w:r>
+        <w:rPr>
+          <w:rFonts w:ascii="Arimo" w:cs="Arimo" w:eastAsia="Arimo" w:hAnsi="Arimo"/>
+          <w:color w:val="343434"/>
+          <w:u w:val="single"/>
+          <w:rtl w:val="0"/>
+        </w:rPr>
+        <w:t xml:space="preserve">Languages:</w:t>
+      </w:r>
+      <w:r>
+        <w:rPr>
+          <w:rFonts w:ascii="Arimo" w:cs="Arimo" w:eastAsia="Arimo" w:hAnsi="Arimo"/>
+          <w:color w:val="343434"/>
+          <w:rtl w:val="0"/>
+        </w:rPr>
+        <w:t xml:space="preserve"> C, C++, java, Clojure, Python, Javascript.</w:t>
+      </w:r>
+    </w:p>
+    <w:p>
+      <w:pPr>
+        <w:widowControl w:val="0"/>
+        <w:numPr>
+          <w:ilvl w:val="0"/>
+          <w:numId w:val="2"/>
+        </w:numPr>
+        <w:tabs>
+          <w:tab w:val="left" w:pos="1755"/>
+        </w:tabs>
+        <w:spacing w:before="0" w:line="240" w:lineRule="auto"/>
+        <w:ind w:left="2880" w:hanging="360"/>
+        <w:rPr>
+          <w:rFonts w:ascii="Arimo" w:cs="Arimo" w:eastAsia="Arimo" w:hAnsi="Arimo"/>
+          <w:color w:val="343434"/>
+          <w:sz w:val="22"/>
+          <w:szCs w:val="22"/>
+        </w:rPr>
+      </w:pPr>
+      <w:r>
+        <w:rPr>
+          <w:rFonts w:ascii="Arimo" w:cs="Arimo" w:eastAsia="Arimo" w:hAnsi="Arimo"/>
+          <w:color w:val="343434"/>
+          <w:u w:val="single"/>
+          <w:rtl w:val="0"/>
+        </w:rPr>
+        <w:t xml:space="preserve">Frameworks:</w:t>
+      </w:r>
+      <w:r>
+        <w:rPr>
+          <w:rFonts w:ascii="Arimo" w:cs="Arimo" w:eastAsia="Arimo" w:hAnsi="Arimo"/>
+          <w:color w:val="343434"/>
+          <w:rtl w:val="0"/>
+        </w:rPr>
+        <w:t xml:space="preserve"> Pytorch 1.0, ReactJs   </w:t>
+      </w:r>
+      <w:r>
+        <w:rPr>
+          <w:rFonts w:ascii="Arimo" w:cs="Arimo" w:eastAsia="Arimo" w:hAnsi="Arimo"/>
+          <w:color w:val="343434"/>
+          <w:u w:val="single"/>
+          <w:rtl w:val="0"/>
+        </w:rPr>
+        <w:t xml:space="preserve">Tools:</w:t>
+      </w:r>
+      <w:r>
+        <w:rPr>
+          <w:rFonts w:ascii="Arimo" w:cs="Arimo" w:eastAsia="Arimo" w:hAnsi="Arimo"/>
+          <w:color w:val="343434"/>
+          <w:rtl w:val="0"/>
+        </w:rPr>
+        <w:t xml:space="preserve"> git, emacs</w:t>
+      </w:r>
+    </w:p>
+    <w:p>
+      <w:pPr>
+        <w:widowControl w:val="0"/>
+        <w:spacing w:before="0" w:line="240" w:lineRule="auto"/>
+        <w:rPr>
+          <w:rFonts w:ascii="Arimo" w:cs="Arimo" w:eastAsia="Arimo" w:hAnsi="Arimo"/>
+          <w:b w:val="1"/>
+          <w:color w:val="343434"/>
+          <w:sz w:val="2"/>
+          <w:szCs w:val="2"/>
+        </w:rPr>
+      </w:pPr>
+      <w:r>
+        <w:rPr>
+          <w:rtl w:val="0"/>
+        </w:rPr>
+      </w:r>
+    </w:p>
+    <w:p>
+      <w:pPr>
+        <w:widowControl w:val="0"/>
+        <w:spacing w:before="0" w:line="240" w:lineRule="auto"/>
+        <w:rPr>
+          <w:rFonts w:ascii="Arimo" w:cs="Arimo" w:eastAsia="Arimo" w:hAnsi="Arimo"/>
+          <w:b w:val="1"/>
+          <w:color w:val="343434"/>
+          <w:sz w:val="2"/>
+          <w:szCs w:val="2"/>
+        </w:rPr>
+      </w:pPr>
+      <w:r>
+        <w:rPr>
+          <w:rtl w:val="0"/>
+        </w:rPr>
+      </w:r>
+    </w:p>
+    <w:p>
+      <w:pPr>
+        <w:widowControl w:val="0"/>
+        <w:spacing w:before="0" w:line="240" w:lineRule="auto"/>
+        <w:rPr>
+          <w:rFonts w:ascii="Arimo" w:cs="Arimo" w:eastAsia="Arimo" w:hAnsi="Arimo"/>
           <w:b w:val="1"/>
           <w:color w:val="38761d"/>
           <w:sz w:val="2"/>
@@ -2209,12 +2175,12 @@
           <wp:inline distB="114300" distT="114300" distL="114300" distR="114300">
             <wp:extent cx="159544" cy="159544"/>
             <wp:effectExtent b="0" l="0" r="0" t="0"/>
-            <wp:docPr id="3" name="image1.png"/>
+            <wp:docPr id="3" name="image6.png"/>
             <a:graphic>
               <a:graphicData uri="http://schemas.openxmlformats.org/drawingml/2006/picture">
                 <pic:pic>
                   <pic:nvPicPr>
-                    <pic:cNvPr id="0" name="image1.png"/>
+                    <pic:cNvPr id="0" name="image6.png"/>
                     <pic:cNvPicPr preferRelativeResize="0"/>
                   </pic:nvPicPr>
                   <pic:blipFill>
@@ -2483,12 +2449,12 @@
           <wp:inline distB="114300" distT="114300" distL="114300" distR="114300">
             <wp:extent cx="159544" cy="159544"/>
             <wp:effectExtent b="0" l="0" r="0" t="0"/>
-            <wp:docPr id="8" name="image4.png"/>
+            <wp:docPr id="8" name="image10.png"/>
             <a:graphic>
               <a:graphicData uri="http://schemas.openxmlformats.org/drawingml/2006/picture">
                 <pic:pic>
                   <pic:nvPicPr>
-                    <pic:cNvPr id="0" name="image4.png"/>
+                    <pic:cNvPr id="0" name="image10.png"/>
                     <pic:cNvPicPr preferRelativeResize="0"/>
                   </pic:nvPicPr>
                   <pic:blipFill>

</xml_diff>